<commit_message>
Added HSV, updated documentation and presentation
</commit_message>
<xml_diff>
--- a/Clasificarea_vehiculelor.docx
+++ b/Clasificarea_vehiculelor.docx
@@ -2380,47 +2380,7 @@
           <w:u w:val="single"/>
           <w:lang w:val="ro-RO"/>
         </w:rPr>
-        <w:t>manipularea c</w:t>
-      </w:r>
-      <w:r>
-        <w:rPr>
-          <w:rFonts w:ascii="Times New Roman" w:hAnsi="Times New Roman" w:cs="Times New Roman"/>
-          <w:sz w:val="24"/>
-          <w:szCs w:val="24"/>
-          <w:u w:val="single"/>
-          <w:lang w:val="ro-RO"/>
-        </w:rPr>
-        <w:t>ăilor</w:t>
-      </w:r>
-      <w:r>
-        <w:rPr>
-          <w:rFonts w:ascii="Times New Roman" w:hAnsi="Times New Roman" w:cs="Times New Roman"/>
-          <w:sz w:val="24"/>
-          <w:szCs w:val="24"/>
-          <w:u w:val="single"/>
-          <w:lang w:val="ro-RO"/>
-        </w:rPr>
-        <w:t xml:space="preserve"> </w:t>
-      </w:r>
-      <w:r>
-        <w:rPr>
-          <w:rFonts w:ascii="Times New Roman" w:hAnsi="Times New Roman" w:cs="Times New Roman"/>
-          <w:sz w:val="24"/>
-          <w:szCs w:val="24"/>
-          <w:u w:val="single"/>
-          <w:lang w:val="ro-RO"/>
-        </w:rPr>
-        <w:t>pentru</w:t>
-      </w:r>
-      <w:r>
-        <w:rPr>
-          <w:rFonts w:ascii="Times New Roman" w:hAnsi="Times New Roman" w:cs="Times New Roman"/>
-          <w:sz w:val="24"/>
-          <w:szCs w:val="24"/>
-          <w:u w:val="single"/>
-          <w:lang w:val="ro-RO"/>
-        </w:rPr>
-        <w:t xml:space="preserve"> fișiere</w:t>
+        <w:t>manipularea căilor pentru fișiere</w:t>
       </w:r>
       <w:r>
         <w:rPr>
@@ -3064,17 +3024,7 @@
           <w:u w:val="single"/>
           <w:lang w:val="ro-RO"/>
         </w:rPr>
-        <w:t>DE</w:t>
-      </w:r>
-      <w:r>
-        <w:rPr>
-          <w:rFonts w:ascii="Times New Roman" w:hAnsi="Times New Roman" w:cs="Times New Roman"/>
-          <w:sz w:val="56"/>
-          <w:szCs w:val="56"/>
-          <w:u w:val="single"/>
-          <w:lang w:val="ro-RO"/>
-        </w:rPr>
-        <w:t>SCRIEREA METODE</w:t>
+        <w:t>DESCRIEREA METODE</w:t>
       </w:r>
     </w:p>
     <w:p>
@@ -3188,7 +3138,27 @@
           <w:szCs w:val="24"/>
           <w:lang w:val="ro-RO"/>
         </w:rPr>
-        <w:t xml:space="preserve">În cadrul acestei funcții, am împărțit intervalul de valori al canalelor de culoare </w:t>
+        <w:t xml:space="preserve">Dacă se dorește </w:t>
+      </w:r>
+      <w:r>
+        <w:rPr>
+          <w:rFonts w:ascii="Times New Roman" w:hAnsi="Times New Roman" w:cs="Times New Roman"/>
+          <w:i/>
+          <w:iCs/>
+          <w:sz w:val="24"/>
+          <w:szCs w:val="24"/>
+          <w:lang w:val="ro-RO"/>
+        </w:rPr>
+        <w:t>conversia</w:t>
+      </w:r>
+      <w:r>
+        <w:rPr>
+          <w:rFonts w:ascii="Times New Roman" w:hAnsi="Times New Roman" w:cs="Times New Roman"/>
+          <w:sz w:val="24"/>
+          <w:szCs w:val="24"/>
+          <w:lang w:val="ro-RO"/>
+        </w:rPr>
+        <w:t xml:space="preserve"> la spațiul de culoare </w:t>
       </w:r>
       <w:r>
         <w:rPr>
@@ -3199,16 +3169,36 @@
           <w:szCs w:val="24"/>
           <w:lang w:val="ro-RO"/>
         </w:rPr>
-        <w:t>(R, G, B)</w:t>
-      </w:r>
-      <w:r>
-        <w:rPr>
-          <w:rFonts w:ascii="Times New Roman" w:hAnsi="Times New Roman" w:cs="Times New Roman"/>
-          <w:sz w:val="24"/>
-          <w:szCs w:val="24"/>
-          <w:lang w:val="ro-RO"/>
-        </w:rPr>
-        <w:t xml:space="preserve"> în m bin-uri, stocând frecvența pentru fiecare bin. </w:t>
+        <w:t>HSV</w:t>
+      </w:r>
+      <w:r>
+        <w:rPr>
+          <w:rFonts w:ascii="Times New Roman" w:hAnsi="Times New Roman" w:cs="Times New Roman"/>
+          <w:sz w:val="24"/>
+          <w:szCs w:val="24"/>
+          <w:lang w:val="ro-RO"/>
+        </w:rPr>
+        <w:t xml:space="preserve"> (</w:t>
+      </w:r>
+      <w:r>
+        <w:rPr>
+          <w:rFonts w:ascii="Times New Roman" w:hAnsi="Times New Roman" w:cs="Times New Roman"/>
+          <w:b/>
+          <w:bCs/>
+          <w:sz w:val="24"/>
+          <w:szCs w:val="24"/>
+          <w:lang w:val="ro-RO"/>
+        </w:rPr>
+        <w:t>useHSV</w:t>
+      </w:r>
+      <w:r>
+        <w:rPr>
+          <w:rFonts w:ascii="Times New Roman" w:hAnsi="Times New Roman" w:cs="Times New Roman"/>
+          <w:sz w:val="24"/>
+          <w:szCs w:val="24"/>
+          <w:lang w:val="ro-RO"/>
+        </w:rPr>
+        <w:t xml:space="preserve"> este setat la true), se aplică conversia folosind cvtColor.</w:t>
       </w:r>
     </w:p>
     <w:p>
@@ -3233,6 +3223,92 @@
           <w:szCs w:val="24"/>
           <w:lang w:val="ro-RO"/>
         </w:rPr>
+        <w:t xml:space="preserve">Se calculează </w:t>
+      </w:r>
+      <w:r>
+        <w:rPr>
+          <w:rFonts w:ascii="Times New Roman" w:hAnsi="Times New Roman" w:cs="Times New Roman"/>
+          <w:i/>
+          <w:iCs/>
+          <w:sz w:val="24"/>
+          <w:szCs w:val="24"/>
+          <w:u w:val="single"/>
+          <w:lang w:val="ro-RO"/>
+        </w:rPr>
+        <w:t>histograma</w:t>
+      </w:r>
+      <w:r>
+        <w:rPr>
+          <w:rFonts w:ascii="Times New Roman" w:hAnsi="Times New Roman" w:cs="Times New Roman"/>
+          <w:sz w:val="24"/>
+          <w:szCs w:val="24"/>
+          <w:lang w:val="ro-RO"/>
+        </w:rPr>
+        <w:t xml:space="preserve"> pentru fiecare canal de culoare (</w:t>
+      </w:r>
+      <w:r>
+        <w:rPr>
+          <w:rFonts w:ascii="Times New Roman" w:hAnsi="Times New Roman" w:cs="Times New Roman"/>
+          <w:b/>
+          <w:bCs/>
+          <w:sz w:val="24"/>
+          <w:szCs w:val="24"/>
+          <w:lang w:val="ro-RO"/>
+        </w:rPr>
+        <w:t>RGB</w:t>
+      </w:r>
+      <w:r>
+        <w:rPr>
+          <w:rFonts w:ascii="Times New Roman" w:hAnsi="Times New Roman" w:cs="Times New Roman"/>
+          <w:sz w:val="24"/>
+          <w:szCs w:val="24"/>
+          <w:lang w:val="ro-RO"/>
+        </w:rPr>
+        <w:t xml:space="preserve"> sau </w:t>
+      </w:r>
+      <w:r>
+        <w:rPr>
+          <w:rFonts w:ascii="Times New Roman" w:hAnsi="Times New Roman" w:cs="Times New Roman"/>
+          <w:b/>
+          <w:bCs/>
+          <w:sz w:val="24"/>
+          <w:szCs w:val="24"/>
+          <w:lang w:val="ro-RO"/>
+        </w:rPr>
+        <w:t>HSV</w:t>
+      </w:r>
+      <w:r>
+        <w:rPr>
+          <w:rFonts w:ascii="Times New Roman" w:hAnsi="Times New Roman" w:cs="Times New Roman"/>
+          <w:sz w:val="24"/>
+          <w:szCs w:val="24"/>
+          <w:lang w:val="ro-RO"/>
+        </w:rPr>
+        <w:t>), împărțind intervalul de valori în m bin-uri.</w:t>
+      </w:r>
+    </w:p>
+    <w:p>
+      <w:pPr>
+        <w:pStyle w:val="Listparagraf"/>
+        <w:numPr>
+          <w:ilvl w:val="0"/>
+          <w:numId w:val="8"/>
+        </w:numPr>
+        <w:jc w:val="both"/>
+        <w:rPr>
+          <w:rFonts w:ascii="Times New Roman" w:hAnsi="Times New Roman" w:cs="Times New Roman"/>
+          <w:sz w:val="24"/>
+          <w:szCs w:val="24"/>
+          <w:lang w:val="ro-RO"/>
+        </w:rPr>
+      </w:pPr>
+      <w:r>
+        <w:rPr>
+          <w:rFonts w:ascii="Times New Roman" w:hAnsi="Times New Roman" w:cs="Times New Roman"/>
+          <w:sz w:val="24"/>
+          <w:szCs w:val="24"/>
+          <w:lang w:val="ro-RO"/>
+        </w:rPr>
         <w:t xml:space="preserve">Am asigurat </w:t>
       </w:r>
       <w:r>
@@ -3388,7 +3464,27 @@
           <w:szCs w:val="24"/>
           <w:lang w:val="ro-RO"/>
         </w:rPr>
-        <w:t xml:space="preserve">Am ales </w:t>
+        <w:t xml:space="preserve">În funcția </w:t>
+      </w:r>
+      <w:r>
+        <w:rPr>
+          <w:rFonts w:ascii="Times New Roman" w:hAnsi="Times New Roman" w:cs="Times New Roman"/>
+          <w:b/>
+          <w:bCs/>
+          <w:sz w:val="24"/>
+          <w:szCs w:val="24"/>
+          <w:lang w:val="ro-RO"/>
+        </w:rPr>
+        <w:t>knn</w:t>
+      </w:r>
+      <w:r>
+        <w:rPr>
+          <w:rFonts w:ascii="Times New Roman" w:hAnsi="Times New Roman" w:cs="Times New Roman"/>
+          <w:sz w:val="24"/>
+          <w:szCs w:val="24"/>
+          <w:lang w:val="ro-RO"/>
+        </w:rPr>
+        <w:t xml:space="preserve">, pentru fiecare clasă, se calculează și se </w:t>
       </w:r>
       <w:r>
         <w:rPr>
@@ -3399,16 +3495,60 @@
           <w:szCs w:val="24"/>
           <w:lang w:val="ro-RO"/>
         </w:rPr>
-        <w:t>cele mai mici k distanțe</w:t>
-      </w:r>
-      <w:r>
-        <w:rPr>
-          <w:rFonts w:ascii="Times New Roman" w:hAnsi="Times New Roman" w:cs="Times New Roman"/>
-          <w:sz w:val="24"/>
-          <w:szCs w:val="24"/>
-          <w:lang w:val="ro-RO"/>
-        </w:rPr>
-        <w:t xml:space="preserve"> și am determinat clasa prezisă prin </w:t>
+        <w:t>combină</w:t>
+      </w:r>
+      <w:r>
+        <w:rPr>
+          <w:rFonts w:ascii="Times New Roman" w:hAnsi="Times New Roman" w:cs="Times New Roman"/>
+          <w:sz w:val="24"/>
+          <w:szCs w:val="24"/>
+          <w:lang w:val="ro-RO"/>
+        </w:rPr>
+        <w:t xml:space="preserve"> </w:t>
+      </w:r>
+      <w:r>
+        <w:rPr>
+          <w:rFonts w:ascii="Times New Roman" w:hAnsi="Times New Roman" w:cs="Times New Roman"/>
+          <w:sz w:val="24"/>
+          <w:szCs w:val="24"/>
+          <w:u w:val="single"/>
+          <w:lang w:val="ro-RO"/>
+        </w:rPr>
+        <w:t>histograma RGB și histograma HSV</w:t>
+      </w:r>
+      <w:r>
+        <w:rPr>
+          <w:rFonts w:ascii="Times New Roman" w:hAnsi="Times New Roman" w:cs="Times New Roman"/>
+          <w:sz w:val="24"/>
+          <w:szCs w:val="24"/>
+          <w:lang w:val="ro-RO"/>
+        </w:rPr>
+        <w:t xml:space="preserve"> pentru fiecare imagine de antrenare.</w:t>
+      </w:r>
+    </w:p>
+    <w:p>
+      <w:pPr>
+        <w:pStyle w:val="Listparagraf"/>
+        <w:numPr>
+          <w:ilvl w:val="0"/>
+          <w:numId w:val="8"/>
+        </w:numPr>
+        <w:jc w:val="both"/>
+        <w:rPr>
+          <w:rFonts w:ascii="Times New Roman" w:hAnsi="Times New Roman" w:cs="Times New Roman"/>
+          <w:sz w:val="24"/>
+          <w:szCs w:val="24"/>
+          <w:lang w:val="ro-RO"/>
+        </w:rPr>
+      </w:pPr>
+      <w:r>
+        <w:rPr>
+          <w:rFonts w:ascii="Times New Roman" w:hAnsi="Times New Roman" w:cs="Times New Roman"/>
+          <w:sz w:val="24"/>
+          <w:szCs w:val="24"/>
+          <w:lang w:val="ro-RO"/>
+        </w:rPr>
+        <w:t xml:space="preserve">Am ales </w:t>
       </w:r>
       <w:r>
         <w:rPr>
@@ -3417,6 +3557,26 @@
           <w:iCs/>
           <w:sz w:val="24"/>
           <w:szCs w:val="24"/>
+          <w:lang w:val="ro-RO"/>
+        </w:rPr>
+        <w:t>cele mai mici k distanțe</w:t>
+      </w:r>
+      <w:r>
+        <w:rPr>
+          <w:rFonts w:ascii="Times New Roman" w:hAnsi="Times New Roman" w:cs="Times New Roman"/>
+          <w:sz w:val="24"/>
+          <w:szCs w:val="24"/>
+          <w:lang w:val="ro-RO"/>
+        </w:rPr>
+        <w:t xml:space="preserve"> și am determinat clasa prezisă prin </w:t>
+      </w:r>
+      <w:r>
+        <w:rPr>
+          <w:rFonts w:ascii="Times New Roman" w:hAnsi="Times New Roman" w:cs="Times New Roman"/>
+          <w:i/>
+          <w:iCs/>
+          <w:sz w:val="24"/>
+          <w:szCs w:val="24"/>
           <w:u w:val="single"/>
           <w:lang w:val="ro-RO"/>
         </w:rPr>
@@ -3431,17 +3591,6 @@
         </w:rPr>
         <w:t>, oferind astfel o estimare robustă a categoriei imaginilor.</w:t>
       </w:r>
-    </w:p>
-    <w:p>
-      <w:pPr>
-        <w:jc w:val="both"/>
-        <w:rPr>
-          <w:rFonts w:ascii="Times New Roman" w:hAnsi="Times New Roman" w:cs="Times New Roman"/>
-          <w:sz w:val="24"/>
-          <w:szCs w:val="24"/>
-          <w:lang w:val="ro-RO"/>
-        </w:rPr>
-      </w:pPr>
     </w:p>
     <w:p>
       <w:pPr>
@@ -3491,7 +3640,6 @@
           <w:szCs w:val="28"/>
           <w:lang w:val="ro-RO"/>
         </w:rPr>
-        <w:lastRenderedPageBreak/>
         <w:t>Generarea Setului de Date și Testarea:</w:t>
       </w:r>
     </w:p>
@@ -3650,17 +3798,7 @@
           <w:u w:val="single"/>
           <w:lang w:val="ro-RO"/>
         </w:rPr>
-        <w:t>E</w:t>
-      </w:r>
-      <w:r>
-        <w:rPr>
-          <w:rFonts w:ascii="Times New Roman" w:hAnsi="Times New Roman" w:cs="Times New Roman"/>
-          <w:sz w:val="56"/>
-          <w:szCs w:val="56"/>
-          <w:u w:val="single"/>
-          <w:lang w:val="ro-RO"/>
-        </w:rPr>
-        <w:t>XPERIMENTE</w:t>
+        <w:t>EXPERIMENTE</w:t>
       </w:r>
     </w:p>
     <w:p>
@@ -3788,6 +3926,7 @@
       <w:r>
         <w:rPr>
           <w:rFonts w:ascii="Times New Roman" w:hAnsi="Times New Roman" w:cs="Times New Roman"/>
+          <w:noProof/>
           <w:sz w:val="56"/>
           <w:szCs w:val="56"/>
           <w:u w:val="single"/>
@@ -3842,6 +3981,7 @@
       <w:r>
         <w:rPr>
           <w:rFonts w:ascii="Times New Roman" w:hAnsi="Times New Roman" w:cs="Times New Roman"/>
+          <w:noProof/>
           <w:sz w:val="56"/>
           <w:szCs w:val="56"/>
           <w:u w:val="single"/>
@@ -3886,6 +4026,636 @@
     </w:p>
     <w:p>
       <w:pPr>
+        <w:ind w:left="360"/>
+        <w:rPr>
+          <w:rFonts w:ascii="Times New Roman" w:hAnsi="Times New Roman" w:cs="Times New Roman"/>
+          <w:sz w:val="56"/>
+          <w:szCs w:val="56"/>
+          <w:u w:val="single"/>
+          <w:lang w:val="ro-RO"/>
+        </w:rPr>
+      </w:pPr>
+    </w:p>
+    <w:p>
+      <w:pPr>
+        <w:ind w:left="360"/>
+        <w:rPr>
+          <w:rFonts w:ascii="Times New Roman" w:hAnsi="Times New Roman" w:cs="Times New Roman"/>
+          <w:sz w:val="56"/>
+          <w:szCs w:val="56"/>
+          <w:u w:val="single"/>
+          <w:lang w:val="ro-RO"/>
+        </w:rPr>
+      </w:pPr>
+    </w:p>
+    <w:p>
+      <w:pPr>
+        <w:ind w:left="360"/>
+        <w:jc w:val="center"/>
+        <w:rPr>
+          <w:rFonts w:ascii="Times New Roman" w:hAnsi="Times New Roman" w:cs="Times New Roman"/>
+          <w:sz w:val="56"/>
+          <w:szCs w:val="56"/>
+          <w:u w:val="single"/>
+          <w:lang w:val="ro-RO"/>
+        </w:rPr>
+      </w:pPr>
+      <w:r>
+        <w:rPr>
+          <w:rFonts w:ascii="Times New Roman" w:hAnsi="Times New Roman" w:cs="Times New Roman"/>
+          <w:sz w:val="56"/>
+          <w:szCs w:val="56"/>
+          <w:u w:val="single"/>
+          <w:lang w:val="ro-RO"/>
+        </w:rPr>
+        <w:lastRenderedPageBreak/>
+        <w:t>CONCLUZIE</w:t>
+      </w:r>
+    </w:p>
+    <w:p>
+      <w:pPr>
+        <w:ind w:left="360"/>
+        <w:jc w:val="center"/>
+        <w:rPr>
+          <w:rFonts w:ascii="Times New Roman" w:hAnsi="Times New Roman" w:cs="Times New Roman"/>
+          <w:sz w:val="56"/>
+          <w:szCs w:val="56"/>
+          <w:u w:val="single"/>
+          <w:lang w:val="ro-RO"/>
+        </w:rPr>
+      </w:pPr>
+    </w:p>
+    <w:p>
+      <w:pPr>
+        <w:pStyle w:val="Listparagraf"/>
+        <w:numPr>
+          <w:ilvl w:val="0"/>
+          <w:numId w:val="2"/>
+        </w:numPr>
+        <w:jc w:val="both"/>
+        <w:rPr>
+          <w:rFonts w:ascii="Times New Roman" w:hAnsi="Times New Roman" w:cs="Times New Roman"/>
+          <w:sz w:val="28"/>
+          <w:szCs w:val="28"/>
+          <w:lang w:val="ro-RO"/>
+        </w:rPr>
+      </w:pPr>
+      <w:r>
+        <w:rPr>
+          <w:rFonts w:ascii="Times New Roman" w:hAnsi="Times New Roman" w:cs="Times New Roman"/>
+          <w:sz w:val="28"/>
+          <w:szCs w:val="28"/>
+          <w:lang w:val="ro-RO"/>
+        </w:rPr>
+        <w:t xml:space="preserve">Proiectul meu a fost actualizat pentru a utiliza </w:t>
+      </w:r>
+      <w:r>
+        <w:rPr>
+          <w:rFonts w:ascii="Times New Roman" w:hAnsi="Times New Roman" w:cs="Times New Roman"/>
+          <w:b/>
+          <w:bCs/>
+          <w:sz w:val="28"/>
+          <w:szCs w:val="28"/>
+          <w:lang w:val="ro-RO"/>
+        </w:rPr>
+        <w:t>histograma</w:t>
+      </w:r>
+      <w:r>
+        <w:rPr>
+          <w:rFonts w:ascii="Times New Roman" w:hAnsi="Times New Roman" w:cs="Times New Roman"/>
+          <w:sz w:val="28"/>
+          <w:szCs w:val="28"/>
+          <w:lang w:val="ro-RO"/>
+        </w:rPr>
+        <w:t xml:space="preserve"> </w:t>
+      </w:r>
+      <w:r>
+        <w:rPr>
+          <w:rFonts w:ascii="Times New Roman" w:hAnsi="Times New Roman" w:cs="Times New Roman"/>
+          <w:i/>
+          <w:iCs/>
+          <w:sz w:val="28"/>
+          <w:szCs w:val="28"/>
+          <w:lang w:val="ro-RO"/>
+        </w:rPr>
+        <w:t xml:space="preserve">atât în spațiul de culoare </w:t>
+      </w:r>
+      <w:r>
+        <w:rPr>
+          <w:rFonts w:ascii="Times New Roman" w:hAnsi="Times New Roman" w:cs="Times New Roman"/>
+          <w:b/>
+          <w:bCs/>
+          <w:i/>
+          <w:iCs/>
+          <w:sz w:val="28"/>
+          <w:szCs w:val="28"/>
+          <w:lang w:val="ro-RO"/>
+        </w:rPr>
+        <w:t>RGB</w:t>
+      </w:r>
+      <w:r>
+        <w:rPr>
+          <w:rFonts w:ascii="Times New Roman" w:hAnsi="Times New Roman" w:cs="Times New Roman"/>
+          <w:i/>
+          <w:iCs/>
+          <w:sz w:val="28"/>
+          <w:szCs w:val="28"/>
+          <w:lang w:val="ro-RO"/>
+        </w:rPr>
+        <w:t xml:space="preserve">, cât și în spațiul de culoare </w:t>
+      </w:r>
+      <w:r>
+        <w:rPr>
+          <w:rFonts w:ascii="Times New Roman" w:hAnsi="Times New Roman" w:cs="Times New Roman"/>
+          <w:b/>
+          <w:bCs/>
+          <w:i/>
+          <w:iCs/>
+          <w:sz w:val="28"/>
+          <w:szCs w:val="28"/>
+          <w:lang w:val="ro-RO"/>
+        </w:rPr>
+        <w:t>HSV</w:t>
+      </w:r>
+      <w:r>
+        <w:rPr>
+          <w:rFonts w:ascii="Times New Roman" w:hAnsi="Times New Roman" w:cs="Times New Roman"/>
+          <w:sz w:val="28"/>
+          <w:szCs w:val="28"/>
+          <w:lang w:val="ro-RO"/>
+        </w:rPr>
+        <w:t xml:space="preserve">, oferind astfel un set mai cuprinzător de caracteristici pentru clasificare. </w:t>
+      </w:r>
+      <w:r>
+        <w:rPr>
+          <w:rFonts w:ascii="Times New Roman" w:hAnsi="Times New Roman" w:cs="Times New Roman"/>
+          <w:b/>
+          <w:bCs/>
+          <w:sz w:val="28"/>
+          <w:szCs w:val="28"/>
+          <w:u w:val="single"/>
+          <w:lang w:val="ro-RO"/>
+        </w:rPr>
+        <w:t>Performanța</w:t>
+      </w:r>
+      <w:r>
+        <w:rPr>
+          <w:rFonts w:ascii="Times New Roman" w:hAnsi="Times New Roman" w:cs="Times New Roman"/>
+          <w:sz w:val="28"/>
+          <w:szCs w:val="28"/>
+          <w:lang w:val="ro-RO"/>
+        </w:rPr>
+        <w:t xml:space="preserve"> modelului este evaluată pe un set de test, iar acuratețea este afișată pentru a evalua eficiența clasificatorului. Această abordare </w:t>
+      </w:r>
+      <w:r>
+        <w:rPr>
+          <w:rFonts w:ascii="Times New Roman" w:hAnsi="Times New Roman" w:cs="Times New Roman"/>
+          <w:i/>
+          <w:iCs/>
+          <w:sz w:val="28"/>
+          <w:szCs w:val="28"/>
+          <w:lang w:val="ro-RO"/>
+        </w:rPr>
+        <w:t>combinată</w:t>
+      </w:r>
+      <w:r>
+        <w:rPr>
+          <w:rFonts w:ascii="Times New Roman" w:hAnsi="Times New Roman" w:cs="Times New Roman"/>
+          <w:sz w:val="28"/>
+          <w:szCs w:val="28"/>
+          <w:lang w:val="ro-RO"/>
+        </w:rPr>
+        <w:t xml:space="preserve"> a caracteristicilor poate </w:t>
+      </w:r>
+      <w:r>
+        <w:rPr>
+          <w:rFonts w:ascii="Times New Roman" w:hAnsi="Times New Roman" w:cs="Times New Roman"/>
+          <w:i/>
+          <w:iCs/>
+          <w:sz w:val="28"/>
+          <w:szCs w:val="28"/>
+          <w:lang w:val="ro-RO"/>
+        </w:rPr>
+        <w:t>îmbunătăți</w:t>
+      </w:r>
+      <w:r>
+        <w:rPr>
+          <w:rFonts w:ascii="Times New Roman" w:hAnsi="Times New Roman" w:cs="Times New Roman"/>
+          <w:sz w:val="28"/>
+          <w:szCs w:val="28"/>
+          <w:lang w:val="ro-RO"/>
+        </w:rPr>
+        <w:t xml:space="preserve"> </w:t>
+      </w:r>
+      <w:r>
+        <w:rPr>
+          <w:rFonts w:ascii="Times New Roman" w:hAnsi="Times New Roman" w:cs="Times New Roman"/>
+          <w:i/>
+          <w:iCs/>
+          <w:sz w:val="28"/>
+          <w:szCs w:val="28"/>
+          <w:lang w:val="ro-RO"/>
+        </w:rPr>
+        <w:t>precizia</w:t>
+      </w:r>
+      <w:r>
+        <w:rPr>
+          <w:rFonts w:ascii="Times New Roman" w:hAnsi="Times New Roman" w:cs="Times New Roman"/>
+          <w:sz w:val="28"/>
+          <w:szCs w:val="28"/>
+          <w:lang w:val="ro-RO"/>
+        </w:rPr>
+        <w:t xml:space="preserve"> </w:t>
+      </w:r>
+      <w:r>
+        <w:rPr>
+          <w:rFonts w:ascii="Times New Roman" w:hAnsi="Times New Roman" w:cs="Times New Roman"/>
+          <w:i/>
+          <w:iCs/>
+          <w:sz w:val="28"/>
+          <w:szCs w:val="28"/>
+          <w:lang w:val="ro-RO"/>
+        </w:rPr>
+        <w:t>clasificării</w:t>
+      </w:r>
+      <w:r>
+        <w:rPr>
+          <w:rFonts w:ascii="Times New Roman" w:hAnsi="Times New Roman" w:cs="Times New Roman"/>
+          <w:sz w:val="28"/>
+          <w:szCs w:val="28"/>
+          <w:lang w:val="ro-RO"/>
+        </w:rPr>
+        <w:t xml:space="preserve">, oferind o </w:t>
+      </w:r>
+      <w:r>
+        <w:rPr>
+          <w:rFonts w:ascii="Times New Roman" w:hAnsi="Times New Roman" w:cs="Times New Roman"/>
+          <w:i/>
+          <w:iCs/>
+          <w:sz w:val="28"/>
+          <w:szCs w:val="28"/>
+          <w:lang w:val="ro-RO"/>
+        </w:rPr>
+        <w:t>soluție mai robustă</w:t>
+      </w:r>
+      <w:r>
+        <w:rPr>
+          <w:rFonts w:ascii="Times New Roman" w:hAnsi="Times New Roman" w:cs="Times New Roman"/>
+          <w:sz w:val="28"/>
+          <w:szCs w:val="28"/>
+          <w:lang w:val="ro-RO"/>
+        </w:rPr>
+        <w:t xml:space="preserve"> pentru problema dată.</w:t>
+      </w:r>
+    </w:p>
+    <w:p>
+      <w:pPr>
+        <w:pStyle w:val="Listparagraf"/>
+        <w:numPr>
+          <w:ilvl w:val="0"/>
+          <w:numId w:val="2"/>
+        </w:numPr>
+        <w:jc w:val="both"/>
+        <w:rPr>
+          <w:rFonts w:ascii="Times New Roman" w:hAnsi="Times New Roman" w:cs="Times New Roman"/>
+          <w:b/>
+          <w:bCs/>
+          <w:sz w:val="28"/>
+          <w:szCs w:val="28"/>
+          <w:lang w:val="ro-RO"/>
+        </w:rPr>
+      </w:pPr>
+      <w:r>
+        <w:rPr>
+          <w:rFonts w:ascii="Times New Roman" w:hAnsi="Times New Roman" w:cs="Times New Roman"/>
+          <w:b/>
+          <w:bCs/>
+          <w:sz w:val="28"/>
+          <w:szCs w:val="28"/>
+          <w:lang w:val="ro-RO"/>
+        </w:rPr>
+        <w:t>Continuări viitoare</w:t>
+      </w:r>
+    </w:p>
+    <w:p>
+      <w:pPr>
+        <w:pStyle w:val="Listparagraf"/>
+        <w:numPr>
+          <w:ilvl w:val="0"/>
+          <w:numId w:val="9"/>
+        </w:numPr>
+        <w:jc w:val="both"/>
+        <w:rPr>
+          <w:rFonts w:ascii="Times New Roman" w:hAnsi="Times New Roman" w:cs="Times New Roman"/>
+          <w:sz w:val="28"/>
+          <w:szCs w:val="28"/>
+          <w:lang w:val="ro-RO"/>
+        </w:rPr>
+      </w:pPr>
+      <w:r>
+        <w:rPr>
+          <w:rFonts w:ascii="Times New Roman" w:hAnsi="Times New Roman" w:cs="Times New Roman"/>
+          <w:sz w:val="28"/>
+          <w:szCs w:val="28"/>
+          <w:u w:val="single"/>
+          <w:lang w:val="ro-RO"/>
+        </w:rPr>
+        <w:t xml:space="preserve">Optimizarea </w:t>
+      </w:r>
+      <w:r>
+        <w:rPr>
+          <w:rFonts w:ascii="Times New Roman" w:hAnsi="Times New Roman" w:cs="Times New Roman"/>
+          <w:sz w:val="28"/>
+          <w:szCs w:val="28"/>
+          <w:u w:val="single"/>
+          <w:lang w:val="ro-RO"/>
+        </w:rPr>
+        <w:t>p</w:t>
+      </w:r>
+      <w:r>
+        <w:rPr>
+          <w:rFonts w:ascii="Times New Roman" w:hAnsi="Times New Roman" w:cs="Times New Roman"/>
+          <w:sz w:val="28"/>
+          <w:szCs w:val="28"/>
+          <w:u w:val="single"/>
+          <w:lang w:val="ro-RO"/>
+        </w:rPr>
+        <w:t>erformanței</w:t>
+      </w:r>
+      <w:r>
+        <w:rPr>
+          <w:rFonts w:ascii="Times New Roman" w:hAnsi="Times New Roman" w:cs="Times New Roman"/>
+          <w:sz w:val="28"/>
+          <w:szCs w:val="28"/>
+          <w:lang w:val="ro-RO"/>
+        </w:rPr>
+        <w:t xml:space="preserve">: Se poate explora posibilitatea de a optimiza performanța algoritmului, în special în ceea ce privește viteza de calcul, pentru a face clasificarea mai eficientă. </w:t>
+      </w:r>
+    </w:p>
+    <w:p>
+      <w:pPr>
+        <w:pStyle w:val="Listparagraf"/>
+        <w:numPr>
+          <w:ilvl w:val="0"/>
+          <w:numId w:val="9"/>
+        </w:numPr>
+        <w:jc w:val="both"/>
+        <w:rPr>
+          <w:rFonts w:ascii="Times New Roman" w:hAnsi="Times New Roman" w:cs="Times New Roman"/>
+          <w:sz w:val="28"/>
+          <w:szCs w:val="28"/>
+          <w:lang w:val="ro-RO"/>
+        </w:rPr>
+      </w:pPr>
+      <w:r>
+        <w:rPr>
+          <w:rFonts w:ascii="Times New Roman" w:hAnsi="Times New Roman" w:cs="Times New Roman"/>
+          <w:sz w:val="28"/>
+          <w:szCs w:val="28"/>
+          <w:u w:val="single"/>
+          <w:lang w:val="ro-RO"/>
+        </w:rPr>
+        <w:t xml:space="preserve">Experimentarea cu </w:t>
+      </w:r>
+      <w:r>
+        <w:rPr>
+          <w:rFonts w:ascii="Times New Roman" w:hAnsi="Times New Roman" w:cs="Times New Roman"/>
+          <w:sz w:val="28"/>
+          <w:szCs w:val="28"/>
+          <w:u w:val="single"/>
+          <w:lang w:val="ro-RO"/>
+        </w:rPr>
+        <w:t>alți</w:t>
+      </w:r>
+      <w:r>
+        <w:rPr>
+          <w:rFonts w:ascii="Times New Roman" w:hAnsi="Times New Roman" w:cs="Times New Roman"/>
+          <w:sz w:val="28"/>
+          <w:szCs w:val="28"/>
+          <w:u w:val="single"/>
+          <w:lang w:val="ro-RO"/>
+        </w:rPr>
+        <w:t xml:space="preserve"> </w:t>
+      </w:r>
+      <w:r>
+        <w:rPr>
+          <w:rFonts w:ascii="Times New Roman" w:hAnsi="Times New Roman" w:cs="Times New Roman"/>
+          <w:sz w:val="28"/>
+          <w:szCs w:val="28"/>
+          <w:u w:val="single"/>
+          <w:lang w:val="ro-RO"/>
+        </w:rPr>
+        <w:t>algoritmi</w:t>
+      </w:r>
+      <w:r>
+        <w:rPr>
+          <w:rFonts w:ascii="Times New Roman" w:hAnsi="Times New Roman" w:cs="Times New Roman"/>
+          <w:sz w:val="28"/>
+          <w:szCs w:val="28"/>
+          <w:u w:val="single"/>
+          <w:lang w:val="ro-RO"/>
+        </w:rPr>
+        <w:t xml:space="preserve"> de </w:t>
+      </w:r>
+      <w:r>
+        <w:rPr>
+          <w:rFonts w:ascii="Times New Roman" w:hAnsi="Times New Roman" w:cs="Times New Roman"/>
+          <w:sz w:val="28"/>
+          <w:szCs w:val="28"/>
+          <w:u w:val="single"/>
+          <w:lang w:val="ro-RO"/>
+        </w:rPr>
+        <w:t>c</w:t>
+      </w:r>
+      <w:r>
+        <w:rPr>
+          <w:rFonts w:ascii="Times New Roman" w:hAnsi="Times New Roman" w:cs="Times New Roman"/>
+          <w:sz w:val="28"/>
+          <w:szCs w:val="28"/>
+          <w:u w:val="single"/>
+          <w:lang w:val="ro-RO"/>
+        </w:rPr>
+        <w:t>lasificare</w:t>
+      </w:r>
+      <w:r>
+        <w:rPr>
+          <w:rFonts w:ascii="Times New Roman" w:hAnsi="Times New Roman" w:cs="Times New Roman"/>
+          <w:sz w:val="28"/>
+          <w:szCs w:val="28"/>
+          <w:lang w:val="ro-RO"/>
+        </w:rPr>
+        <w:t xml:space="preserve">: Investigarea și testarea altor algoritme de clasificare pot aduce noi perspective asupra performanței modelului, comparativ cu metoda k-NN. </w:t>
+      </w:r>
+    </w:p>
+    <w:p>
+      <w:pPr>
+        <w:pStyle w:val="Listparagraf"/>
+        <w:numPr>
+          <w:ilvl w:val="0"/>
+          <w:numId w:val="9"/>
+        </w:numPr>
+        <w:jc w:val="both"/>
+        <w:rPr>
+          <w:rFonts w:ascii="Times New Roman" w:hAnsi="Times New Roman" w:cs="Times New Roman"/>
+          <w:sz w:val="28"/>
+          <w:szCs w:val="28"/>
+          <w:lang w:val="ro-RO"/>
+        </w:rPr>
+      </w:pPr>
+      <w:r>
+        <w:rPr>
+          <w:rFonts w:ascii="Times New Roman" w:hAnsi="Times New Roman" w:cs="Times New Roman"/>
+          <w:sz w:val="28"/>
+          <w:szCs w:val="28"/>
+          <w:u w:val="single"/>
+          <w:lang w:val="ro-RO"/>
+        </w:rPr>
+        <w:t xml:space="preserve">Îmbunătățirea </w:t>
+      </w:r>
+      <w:r>
+        <w:rPr>
+          <w:rFonts w:ascii="Times New Roman" w:hAnsi="Times New Roman" w:cs="Times New Roman"/>
+          <w:sz w:val="28"/>
+          <w:szCs w:val="28"/>
+          <w:u w:val="single"/>
+          <w:lang w:val="ro-RO"/>
+        </w:rPr>
+        <w:t>s</w:t>
+      </w:r>
+      <w:r>
+        <w:rPr>
+          <w:rFonts w:ascii="Times New Roman" w:hAnsi="Times New Roman" w:cs="Times New Roman"/>
+          <w:sz w:val="28"/>
+          <w:szCs w:val="28"/>
+          <w:u w:val="single"/>
+          <w:lang w:val="ro-RO"/>
+        </w:rPr>
+        <w:t xml:space="preserve">etului de </w:t>
+      </w:r>
+      <w:r>
+        <w:rPr>
+          <w:rFonts w:ascii="Times New Roman" w:hAnsi="Times New Roman" w:cs="Times New Roman"/>
+          <w:sz w:val="28"/>
+          <w:szCs w:val="28"/>
+          <w:u w:val="single"/>
+          <w:lang w:val="ro-RO"/>
+        </w:rPr>
+        <w:t>d</w:t>
+      </w:r>
+      <w:r>
+        <w:rPr>
+          <w:rFonts w:ascii="Times New Roman" w:hAnsi="Times New Roman" w:cs="Times New Roman"/>
+          <w:sz w:val="28"/>
+          <w:szCs w:val="28"/>
+          <w:u w:val="single"/>
+          <w:lang w:val="ro-RO"/>
+        </w:rPr>
+        <w:t>ate</w:t>
+      </w:r>
+      <w:r>
+        <w:rPr>
+          <w:rFonts w:ascii="Times New Roman" w:hAnsi="Times New Roman" w:cs="Times New Roman"/>
+          <w:sz w:val="28"/>
+          <w:szCs w:val="28"/>
+          <w:lang w:val="ro-RO"/>
+        </w:rPr>
+        <w:t>: Extinderea și diversificarea setului de date cu imagini în condiții variate poate contribui la îmbunătățirea generală a capacității de generalizare a modelului.</w:t>
+      </w:r>
+    </w:p>
+    <w:p>
+      <w:pPr>
+        <w:ind w:left="360"/>
+        <w:jc w:val="center"/>
+        <w:rPr>
+          <w:rFonts w:ascii="Times New Roman" w:hAnsi="Times New Roman" w:cs="Times New Roman"/>
+          <w:sz w:val="56"/>
+          <w:szCs w:val="56"/>
+          <w:u w:val="single"/>
+          <w:lang w:val="ro-RO"/>
+        </w:rPr>
+      </w:pPr>
+    </w:p>
+    <w:p>
+      <w:pPr>
+        <w:ind w:left="360"/>
+        <w:jc w:val="center"/>
+        <w:rPr>
+          <w:rFonts w:ascii="Times New Roman" w:hAnsi="Times New Roman" w:cs="Times New Roman"/>
+          <w:sz w:val="56"/>
+          <w:szCs w:val="56"/>
+          <w:u w:val="single"/>
+          <w:lang w:val="ro-RO"/>
+        </w:rPr>
+      </w:pPr>
+      <w:r>
+        <w:rPr>
+          <w:rFonts w:ascii="Times New Roman" w:hAnsi="Times New Roman" w:cs="Times New Roman"/>
+          <w:sz w:val="56"/>
+          <w:szCs w:val="56"/>
+          <w:u w:val="single"/>
+          <w:lang w:val="ro-RO"/>
+        </w:rPr>
+        <w:t>PREZENTARE</w:t>
+      </w:r>
+    </w:p>
+    <w:p>
+      <w:pPr>
+        <w:ind w:left="360"/>
+        <w:jc w:val="center"/>
+        <w:rPr>
+          <w:rFonts w:ascii="Times New Roman" w:hAnsi="Times New Roman" w:cs="Times New Roman"/>
+          <w:sz w:val="56"/>
+          <w:szCs w:val="56"/>
+          <w:u w:val="single"/>
+          <w:lang w:val="ro-RO"/>
+        </w:rPr>
+      </w:pPr>
+    </w:p>
+    <w:p>
+      <w:pPr>
+        <w:pStyle w:val="Listparagraf"/>
+        <w:numPr>
+          <w:ilvl w:val="0"/>
+          <w:numId w:val="2"/>
+        </w:numPr>
+        <w:jc w:val="both"/>
+        <w:rPr>
+          <w:rFonts w:ascii="Times New Roman" w:hAnsi="Times New Roman" w:cs="Times New Roman"/>
+          <w:b/>
+          <w:bCs/>
+          <w:sz w:val="28"/>
+          <w:szCs w:val="28"/>
+          <w:lang w:val="ro-RO"/>
+        </w:rPr>
+      </w:pPr>
+      <w:hyperlink r:id="rId11" w:history="1">
+        <w:r>
+          <w:rPr>
+            <w:rStyle w:val="Hyperlink"/>
+            <w:rFonts w:ascii="Times New Roman" w:hAnsi="Times New Roman" w:cs="Times New Roman"/>
+            <w:sz w:val="28"/>
+            <w:szCs w:val="28"/>
+            <w:lang w:val="ro-RO"/>
+          </w:rPr>
+          <w:t>https://www.canva.com/design/DAF6K16PIR8/KDFa-S6MjLPPtm9sUk8EEg/edit?utm_content=DAF6K16PIR8&amp;utm_campaign=designshare&amp;utm_medium=link2&amp;utm_source=sharebutton</w:t>
+        </w:r>
+      </w:hyperlink>
+    </w:p>
+    <w:p>
+      <w:pPr>
+        <w:jc w:val="both"/>
+        <w:rPr>
+          <w:rFonts w:ascii="Times New Roman" w:hAnsi="Times New Roman" w:cs="Times New Roman"/>
+          <w:b/>
+          <w:bCs/>
+          <w:sz w:val="28"/>
+          <w:szCs w:val="28"/>
+          <w:lang w:val="ro-RO"/>
+        </w:rPr>
+      </w:pPr>
+    </w:p>
+    <w:p>
+      <w:pPr>
         <w:jc w:val="both"/>
         <w:rPr>
           <w:rFonts w:ascii="Times New Roman" w:hAnsi="Times New Roman" w:cs="Times New Roman"/>
@@ -3896,7 +4666,7 @@
       </w:pPr>
     </w:p>
     <w:sectPr>
-      <w:footerReference w:type="default" r:id="rId11"/>
+      <w:footerReference w:type="default" r:id="rId12"/>
       <w:pgSz w:w="12240" w:h="15840"/>
       <w:pgMar w:top="1440" w:right="1440" w:bottom="1440" w:left="1440" w:header="720" w:footer="720" w:gutter="0"/>
       <w:cols w:space="720"/>
@@ -4437,7 +5207,7 @@
   <w:abstractNum w:abstractNumId="4" w15:restartNumberingAfterBreak="0">
     <w:nsid w:val="21B37B74"/>
     <w:multiLevelType w:val="hybridMultilevel"/>
-    <w:tmpl w:val="D4C2D802"/>
+    <w:tmpl w:val="B2D63CCE"/>
     <w:lvl w:ilvl="0" w:tplc="0409000B">
       <w:start w:val="1"/>
       <w:numFmt w:val="bullet"/>
@@ -5381,7 +6151,7 @@
   <w:style w:type="paragraph" w:default="1" w:styleId="Normal">
     <w:name w:val="Normal"/>
     <w:qFormat/>
-    <w:rsid w:val="00FA54AD"/>
+    <w:rsid w:val="002145CC"/>
   </w:style>
   <w:style w:type="character" w:default="1" w:styleId="Fontdeparagrafimplicit">
     <w:name w:val="Default Paragraph Font"/>

</xml_diff>